<commit_message>
Visual Studio C++ Project added
</commit_message>
<xml_diff>
--- a/Grammar.docx
+++ b/Grammar.docx
@@ -3588,7 +3588,6 @@
         </w:rPr>
         <w:t xml:space="preserve">[  </w:t>
       </w:r>
-      <w:proofErr w:type="spellStart"/>
       <w:r>
         <w:rPr>
           <w:lang w:val="en-US"/>
@@ -3600,7 +3599,14 @@
         <w:rPr>
           <w:lang w:val="en-US"/>
         </w:rPr>
-        <w:t>_List</w:t>
+        <w:t xml:space="preserve"> </w:t>
+      </w:r>
+      <w:proofErr w:type="spellStart"/>
+      <w:r>
+        <w:rPr>
+          <w:lang w:val="en-US"/>
+        </w:rPr>
+        <w:t>Expression_List</w:t>
       </w:r>
       <w:proofErr w:type="spellEnd"/>
       <w:r>
@@ -3688,6 +3694,25 @@
         <w:t>Expression_Group</w:t>
       </w:r>
       <w:proofErr w:type="spellEnd"/>
+      <w:r>
+        <w:rPr>
+          <w:lang w:val="en-US"/>
+        </w:rPr>
+        <w:br/>
+      </w:r>
+      <w:r>
+        <w:rPr>
+          <w:lang w:val="en-US"/>
+        </w:rPr>
+        <w:tab/>
+      </w:r>
+      <w:r>
+        <w:rPr>
+          <w:lang w:val="en-US"/>
+        </w:rPr>
+        <w:tab/>
+        <w:t>| ϵ</w:t>
+      </w:r>
     </w:p>
     <w:p>
       <w:pPr>
@@ -3753,21 +3778,337 @@
         <w:rPr>
           <w:lang w:val="en-US"/>
         </w:rPr>
-        <w:br/>
-        <w:t xml:space="preserve"> </w:t>
-      </w:r>
-      <w:r>
-        <w:rPr>
-          <w:lang w:val="en-US"/>
-        </w:rPr>
-        <w:tab/>
-      </w:r>
-      <w:r>
-        <w:rPr>
-          <w:lang w:val="en-US"/>
-        </w:rPr>
-        <w:tab/>
-        <w:t xml:space="preserve">        |</w:t>
+        <w:t xml:space="preserve"> </w:t>
+      </w:r>
+      <w:r>
+        <w:rPr>
+          <w:lang w:val="en-US"/>
+        </w:rPr>
+        <w:br/>
+      </w:r>
+      <w:r>
+        <w:rPr>
+          <w:lang w:val="en-US"/>
+        </w:rPr>
+        <w:tab/>
+      </w:r>
+      <w:r>
+        <w:rPr>
+          <w:lang w:val="en-US"/>
+        </w:rPr>
+        <w:tab/>
+        <w:t xml:space="preserve">        | ϵ</w:t>
+      </w:r>
+    </w:p>
+    <w:p>
+      <w:pPr>
+        <w:rPr>
+          <w:color w:val="00B0F0"/>
+          <w:lang w:val="en-US"/>
+        </w:rPr>
+      </w:pPr>
+      <w:proofErr w:type="spellStart"/>
+      <w:r>
+        <w:rPr>
+          <w:lang w:val="en-US"/>
+        </w:rPr>
+        <w:t>Statement_Mientras</w:t>
+      </w:r>
+      <w:proofErr w:type="spellEnd"/>
+      <w:r>
+        <w:rPr>
+          <w:lang w:val="en-US"/>
+        </w:rPr>
+        <w:t xml:space="preserve"> -&gt;   </w:t>
+      </w:r>
+      <w:proofErr w:type="spellStart"/>
+      <w:proofErr w:type="gramStart"/>
+      <w:r>
+        <w:rPr>
+          <w:color w:val="00B0F0"/>
+          <w:lang w:val="en-US"/>
+        </w:rPr>
+        <w:t>mientras</w:t>
+      </w:r>
+      <w:proofErr w:type="spellEnd"/>
+      <w:r>
+        <w:rPr>
+          <w:lang w:val="en-US"/>
+        </w:rPr>
+        <w:t xml:space="preserve">  Expression</w:t>
+      </w:r>
+      <w:proofErr w:type="gramEnd"/>
+      <w:r>
+        <w:rPr>
+          <w:lang w:val="en-US"/>
+        </w:rPr>
+        <w:t xml:space="preserve"> </w:t>
+      </w:r>
+      <w:proofErr w:type="spellStart"/>
+      <w:r>
+        <w:rPr>
+          <w:color w:val="00B0F0"/>
+          <w:lang w:val="en-US"/>
+        </w:rPr>
+        <w:t>haga</w:t>
+      </w:r>
+      <w:proofErr w:type="spellEnd"/>
+      <w:r>
+        <w:rPr>
+          <w:lang w:val="en-US"/>
+        </w:rPr>
+        <w:br/>
+        <w:t xml:space="preserve">  </w:t>
+      </w:r>
+      <w:r>
+        <w:rPr>
+          <w:lang w:val="en-US"/>
+        </w:rPr>
+        <w:tab/>
+      </w:r>
+      <w:r>
+        <w:rPr>
+          <w:lang w:val="en-US"/>
+        </w:rPr>
+        <w:tab/>
+      </w:r>
+      <w:r>
+        <w:rPr>
+          <w:lang w:val="en-US"/>
+        </w:rPr>
+        <w:tab/>
+      </w:r>
+      <w:r>
+        <w:rPr>
+          <w:lang w:val="en-US"/>
+        </w:rPr>
+        <w:tab/>
+      </w:r>
+      <w:proofErr w:type="spellStart"/>
+      <w:r>
+        <w:rPr>
+          <w:lang w:val="en-US"/>
+        </w:rPr>
+        <w:t>Statement_List</w:t>
+      </w:r>
+      <w:proofErr w:type="spellEnd"/>
+      <w:r>
+        <w:rPr>
+          <w:lang w:val="en-US"/>
+        </w:rPr>
+        <w:br/>
+      </w:r>
+      <w:r>
+        <w:rPr>
+          <w:lang w:val="en-US"/>
+        </w:rPr>
+        <w:tab/>
+      </w:r>
+      <w:r>
+        <w:rPr>
+          <w:lang w:val="en-US"/>
+        </w:rPr>
+        <w:tab/>
+      </w:r>
+      <w:r>
+        <w:rPr>
+          <w:lang w:val="en-US"/>
+        </w:rPr>
+        <w:tab/>
+        <w:t xml:space="preserve">  </w:t>
+      </w:r>
+      <w:r>
+        <w:rPr>
+          <w:color w:val="00B0F0"/>
+          <w:lang w:val="en-US"/>
+        </w:rPr>
+        <w:t xml:space="preserve">fin </w:t>
+      </w:r>
+      <w:proofErr w:type="spellStart"/>
+      <w:r>
+        <w:rPr>
+          <w:color w:val="00B0F0"/>
+          <w:lang w:val="en-US"/>
+        </w:rPr>
+        <w:t>mientras</w:t>
+      </w:r>
+      <w:proofErr w:type="spellEnd"/>
+      <w:r>
+        <w:rPr>
+          <w:color w:val="00B0F0"/>
+          <w:lang w:val="en-US"/>
+        </w:rPr>
+        <w:t xml:space="preserve"> </w:t>
+      </w:r>
+    </w:p>
+    <w:p>
+      <w:pPr>
+        <w:rPr>
+          <w:color w:val="00B0F0"/>
+          <w:lang w:val="en-US"/>
+        </w:rPr>
+      </w:pPr>
+    </w:p>
+    <w:p>
+      <w:pPr>
+        <w:rPr>
+          <w:lang w:val="en-US"/>
+        </w:rPr>
+      </w:pPr>
+      <w:proofErr w:type="spellStart"/>
+      <w:r>
+        <w:rPr>
+          <w:lang w:val="en-US"/>
+        </w:rPr>
+        <w:t>Statement_Repita</w:t>
+      </w:r>
+      <w:proofErr w:type="spellEnd"/>
+      <w:r>
+        <w:rPr>
+          <w:lang w:val="en-US"/>
+        </w:rPr>
+        <w:t xml:space="preserve"> -</w:t>
+      </w:r>
+      <w:proofErr w:type="gramStart"/>
+      <w:r>
+        <w:rPr>
+          <w:lang w:val="en-US"/>
+        </w:rPr>
+        <w:t xml:space="preserve">&gt;  </w:t>
+      </w:r>
+      <w:proofErr w:type="spellStart"/>
+      <w:r>
+        <w:rPr>
+          <w:color w:val="00B0F0"/>
+          <w:lang w:val="en-US"/>
+        </w:rPr>
+        <w:t>repita</w:t>
+      </w:r>
+      <w:proofErr w:type="spellEnd"/>
+      <w:proofErr w:type="gramEnd"/>
+      <w:r>
+        <w:rPr>
+          <w:color w:val="00B0F0"/>
+          <w:lang w:val="en-US"/>
+        </w:rPr>
+        <w:t xml:space="preserve"> </w:t>
+      </w:r>
+      <w:r>
+        <w:rPr>
+          <w:lang w:val="en-US"/>
+        </w:rPr>
+        <w:br/>
+      </w:r>
+      <w:r>
+        <w:rPr>
+          <w:lang w:val="en-US"/>
+        </w:rPr>
+        <w:tab/>
+      </w:r>
+      <w:r>
+        <w:rPr>
+          <w:lang w:val="en-US"/>
+        </w:rPr>
+        <w:tab/>
+      </w:r>
+      <w:r>
+        <w:rPr>
+          <w:lang w:val="en-US"/>
+        </w:rPr>
+        <w:tab/>
+        <w:t xml:space="preserve">       </w:t>
+      </w:r>
+      <w:proofErr w:type="spellStart"/>
+      <w:r>
+        <w:rPr>
+          <w:lang w:val="en-US"/>
+        </w:rPr>
+        <w:t>Statement_List</w:t>
+      </w:r>
+      <w:proofErr w:type="spellEnd"/>
+      <w:r>
+        <w:rPr>
+          <w:lang w:val="en-US"/>
+        </w:rPr>
+        <w:br/>
+      </w:r>
+      <w:r>
+        <w:rPr>
+          <w:lang w:val="en-US"/>
+        </w:rPr>
+        <w:tab/>
+      </w:r>
+      <w:r>
+        <w:rPr>
+          <w:lang w:val="en-US"/>
+        </w:rPr>
+        <w:tab/>
+        <w:t xml:space="preserve">          </w:t>
+      </w:r>
+      <w:r>
+        <w:rPr>
+          <w:color w:val="00B0F0"/>
+          <w:lang w:val="en-US"/>
+        </w:rPr>
+        <w:t xml:space="preserve">hasta </w:t>
+      </w:r>
+      <w:r>
+        <w:rPr>
+          <w:lang w:val="en-US"/>
+        </w:rPr>
+        <w:t>Expression</w:t>
+      </w:r>
+    </w:p>
+    <w:p>
+      <w:pPr>
+        <w:rPr>
+          <w:lang w:val="en-US"/>
+        </w:rPr>
+      </w:pPr>
+    </w:p>
+    <w:p>
+      <w:pPr>
+        <w:rPr>
+          <w:lang w:val="en-US"/>
+        </w:rPr>
+      </w:pPr>
+      <w:proofErr w:type="spellStart"/>
+      <w:r>
+        <w:rPr>
+          <w:lang w:val="en-US"/>
+        </w:rPr>
+        <w:t>Statement_Llamar</w:t>
+      </w:r>
+      <w:proofErr w:type="spellEnd"/>
+      <w:r>
+        <w:rPr>
+          <w:lang w:val="en-US"/>
+        </w:rPr>
+        <w:t xml:space="preserve"> -</w:t>
+      </w:r>
+      <w:proofErr w:type="gramStart"/>
+      <w:r>
+        <w:rPr>
+          <w:lang w:val="en-US"/>
+        </w:rPr>
+        <w:t xml:space="preserve">&gt;  </w:t>
+      </w:r>
+      <w:proofErr w:type="spellStart"/>
+      <w:r>
+        <w:rPr>
+          <w:color w:val="00B0F0"/>
+          <w:lang w:val="en-US"/>
+        </w:rPr>
+        <w:t>llamar</w:t>
+      </w:r>
+      <w:proofErr w:type="spellEnd"/>
+      <w:proofErr w:type="gramEnd"/>
+      <w:r>
+        <w:rPr>
+          <w:color w:val="00B0F0"/>
+          <w:lang w:val="en-US"/>
+        </w:rPr>
+        <w:t xml:space="preserve">  ID </w:t>
       </w:r>
       <w:proofErr w:type="spellStart"/>
       <w:r>
@@ -3775,350 +4116,6 @@
           <w:lang w:val="en-US"/>
         </w:rPr>
         <w:t>Expression_List</w:t>
-      </w:r>
-      <w:proofErr w:type="spellEnd"/>
-      <w:r>
-        <w:rPr>
-          <w:lang w:val="en-US"/>
-        </w:rPr>
-        <w:br/>
-      </w:r>
-      <w:r>
-        <w:rPr>
-          <w:lang w:val="en-US"/>
-        </w:rPr>
-        <w:tab/>
-      </w:r>
-      <w:r>
-        <w:rPr>
-          <w:lang w:val="en-US"/>
-        </w:rPr>
-        <w:tab/>
-        <w:t xml:space="preserve">        | ϵ</w:t>
-      </w:r>
-    </w:p>
-    <w:p>
-      <w:pPr>
-        <w:rPr>
-          <w:color w:val="00B0F0"/>
-          <w:lang w:val="en-US"/>
-        </w:rPr>
-      </w:pPr>
-      <w:proofErr w:type="spellStart"/>
-      <w:r>
-        <w:rPr>
-          <w:lang w:val="en-US"/>
-        </w:rPr>
-        <w:t>Statement_Mientras</w:t>
-      </w:r>
-      <w:proofErr w:type="spellEnd"/>
-      <w:r>
-        <w:rPr>
-          <w:lang w:val="en-US"/>
-        </w:rPr>
-        <w:t xml:space="preserve"> -&gt;   </w:t>
-      </w:r>
-      <w:proofErr w:type="spellStart"/>
-      <w:proofErr w:type="gramStart"/>
-      <w:r>
-        <w:rPr>
-          <w:color w:val="00B0F0"/>
-          <w:lang w:val="en-US"/>
-        </w:rPr>
-        <w:t>mientras</w:t>
-      </w:r>
-      <w:proofErr w:type="spellEnd"/>
-      <w:r>
-        <w:rPr>
-          <w:lang w:val="en-US"/>
-        </w:rPr>
-        <w:t xml:space="preserve">  Expression</w:t>
-      </w:r>
-      <w:proofErr w:type="gramEnd"/>
-      <w:r>
-        <w:rPr>
-          <w:lang w:val="en-US"/>
-        </w:rPr>
-        <w:t xml:space="preserve"> </w:t>
-      </w:r>
-      <w:proofErr w:type="spellStart"/>
-      <w:r>
-        <w:rPr>
-          <w:color w:val="00B0F0"/>
-          <w:lang w:val="en-US"/>
-        </w:rPr>
-        <w:t>haga</w:t>
-      </w:r>
-      <w:proofErr w:type="spellEnd"/>
-      <w:r>
-        <w:rPr>
-          <w:lang w:val="en-US"/>
-        </w:rPr>
-        <w:br/>
-        <w:t xml:space="preserve">  </w:t>
-      </w:r>
-      <w:r>
-        <w:rPr>
-          <w:lang w:val="en-US"/>
-        </w:rPr>
-        <w:tab/>
-      </w:r>
-      <w:r>
-        <w:rPr>
-          <w:lang w:val="en-US"/>
-        </w:rPr>
-        <w:tab/>
-      </w:r>
-      <w:r>
-        <w:rPr>
-          <w:lang w:val="en-US"/>
-        </w:rPr>
-        <w:tab/>
-      </w:r>
-      <w:r>
-        <w:rPr>
-          <w:lang w:val="en-US"/>
-        </w:rPr>
-        <w:tab/>
-      </w:r>
-      <w:proofErr w:type="spellStart"/>
-      <w:r>
-        <w:rPr>
-          <w:lang w:val="en-US"/>
-        </w:rPr>
-        <w:t>Statement_List</w:t>
-      </w:r>
-      <w:proofErr w:type="spellEnd"/>
-      <w:r>
-        <w:rPr>
-          <w:lang w:val="en-US"/>
-        </w:rPr>
-        <w:br/>
-      </w:r>
-      <w:r>
-        <w:rPr>
-          <w:lang w:val="en-US"/>
-        </w:rPr>
-        <w:tab/>
-      </w:r>
-      <w:r>
-        <w:rPr>
-          <w:lang w:val="en-US"/>
-        </w:rPr>
-        <w:tab/>
-      </w:r>
-      <w:r>
-        <w:rPr>
-          <w:lang w:val="en-US"/>
-        </w:rPr>
-        <w:tab/>
-        <w:t xml:space="preserve">  </w:t>
-      </w:r>
-      <w:r>
-        <w:rPr>
-          <w:color w:val="00B0F0"/>
-          <w:lang w:val="en-US"/>
-        </w:rPr>
-        <w:t xml:space="preserve">fin </w:t>
-      </w:r>
-      <w:proofErr w:type="spellStart"/>
-      <w:r>
-        <w:rPr>
-          <w:color w:val="00B0F0"/>
-          <w:lang w:val="en-US"/>
-        </w:rPr>
-        <w:t>mientras</w:t>
-      </w:r>
-      <w:proofErr w:type="spellEnd"/>
-      <w:r>
-        <w:rPr>
-          <w:color w:val="00B0F0"/>
-          <w:lang w:val="en-US"/>
-        </w:rPr>
-        <w:t xml:space="preserve"> </w:t>
-      </w:r>
-    </w:p>
-    <w:p>
-      <w:pPr>
-        <w:rPr>
-          <w:color w:val="00B0F0"/>
-          <w:lang w:val="en-US"/>
-        </w:rPr>
-      </w:pPr>
-    </w:p>
-    <w:p>
-      <w:pPr>
-        <w:rPr>
-          <w:lang w:val="en-US"/>
-        </w:rPr>
-      </w:pPr>
-      <w:proofErr w:type="spellStart"/>
-      <w:r>
-        <w:rPr>
-          <w:lang w:val="en-US"/>
-        </w:rPr>
-        <w:t>Statement_Repita</w:t>
-      </w:r>
-      <w:proofErr w:type="spellEnd"/>
-      <w:r>
-        <w:rPr>
-          <w:lang w:val="en-US"/>
-        </w:rPr>
-        <w:t xml:space="preserve"> -</w:t>
-      </w:r>
-      <w:proofErr w:type="gramStart"/>
-      <w:r>
-        <w:rPr>
-          <w:lang w:val="en-US"/>
-        </w:rPr>
-        <w:t xml:space="preserve">&gt;  </w:t>
-      </w:r>
-      <w:proofErr w:type="spellStart"/>
-      <w:r>
-        <w:rPr>
-          <w:color w:val="00B0F0"/>
-          <w:lang w:val="en-US"/>
-        </w:rPr>
-        <w:t>repita</w:t>
-      </w:r>
-      <w:proofErr w:type="spellEnd"/>
-      <w:proofErr w:type="gramEnd"/>
-      <w:r>
-        <w:rPr>
-          <w:color w:val="00B0F0"/>
-          <w:lang w:val="en-US"/>
-        </w:rPr>
-        <w:t xml:space="preserve"> </w:t>
-      </w:r>
-      <w:r>
-        <w:rPr>
-          <w:lang w:val="en-US"/>
-        </w:rPr>
-        <w:br/>
-      </w:r>
-      <w:r>
-        <w:rPr>
-          <w:lang w:val="en-US"/>
-        </w:rPr>
-        <w:tab/>
-      </w:r>
-      <w:r>
-        <w:rPr>
-          <w:lang w:val="en-US"/>
-        </w:rPr>
-        <w:tab/>
-      </w:r>
-      <w:r>
-        <w:rPr>
-          <w:lang w:val="en-US"/>
-        </w:rPr>
-        <w:tab/>
-        <w:t xml:space="preserve">       </w:t>
-      </w:r>
-      <w:proofErr w:type="spellStart"/>
-      <w:r>
-        <w:rPr>
-          <w:lang w:val="en-US"/>
-        </w:rPr>
-        <w:t>Statement_List</w:t>
-      </w:r>
-      <w:proofErr w:type="spellEnd"/>
-      <w:r>
-        <w:rPr>
-          <w:lang w:val="en-US"/>
-        </w:rPr>
-        <w:br/>
-      </w:r>
-      <w:r>
-        <w:rPr>
-          <w:lang w:val="en-US"/>
-        </w:rPr>
-        <w:tab/>
-      </w:r>
-      <w:r>
-        <w:rPr>
-          <w:lang w:val="en-US"/>
-        </w:rPr>
-        <w:tab/>
-        <w:t xml:space="preserve">          </w:t>
-      </w:r>
-      <w:r>
-        <w:rPr>
-          <w:color w:val="00B0F0"/>
-          <w:lang w:val="en-US"/>
-        </w:rPr>
-        <w:t xml:space="preserve">hasta </w:t>
-      </w:r>
-      <w:r>
-        <w:rPr>
-          <w:lang w:val="en-US"/>
-        </w:rPr>
-        <w:t>Expression</w:t>
-      </w:r>
-    </w:p>
-    <w:p>
-      <w:pPr>
-        <w:rPr>
-          <w:lang w:val="en-US"/>
-        </w:rPr>
-      </w:pPr>
-    </w:p>
-    <w:p>
-      <w:pPr>
-        <w:rPr>
-          <w:lang w:val="en-US"/>
-        </w:rPr>
-      </w:pPr>
-      <w:proofErr w:type="spellStart"/>
-      <w:r>
-        <w:rPr>
-          <w:lang w:val="en-US"/>
-        </w:rPr>
-        <w:t>Statement_Llamar</w:t>
-      </w:r>
-      <w:proofErr w:type="spellEnd"/>
-      <w:r>
-        <w:rPr>
-          <w:lang w:val="en-US"/>
-        </w:rPr>
-        <w:t xml:space="preserve"> -</w:t>
-      </w:r>
-      <w:proofErr w:type="gramStart"/>
-      <w:r>
-        <w:rPr>
-          <w:lang w:val="en-US"/>
-        </w:rPr>
-        <w:t xml:space="preserve">&gt;  </w:t>
-      </w:r>
-      <w:proofErr w:type="spellStart"/>
-      <w:r>
-        <w:rPr>
-          <w:color w:val="00B0F0"/>
-          <w:lang w:val="en-US"/>
-        </w:rPr>
-        <w:t>llamar</w:t>
-      </w:r>
-      <w:proofErr w:type="spellEnd"/>
-      <w:proofErr w:type="gramEnd"/>
-      <w:r>
-        <w:rPr>
-          <w:color w:val="00B0F0"/>
-          <w:lang w:val="en-US"/>
-        </w:rPr>
-        <w:t xml:space="preserve">  ID </w:t>
-      </w:r>
-      <w:proofErr w:type="spellStart"/>
-      <w:r>
-        <w:rPr>
-          <w:lang w:val="en-US"/>
-        </w:rPr>
-        <w:t>Params</w:t>
-      </w:r>
-      <w:r>
-        <w:rPr>
-          <w:lang w:val="en-US"/>
-        </w:rPr>
-        <w:t>_List</w:t>
       </w:r>
       <w:proofErr w:type="spellEnd"/>
     </w:p>
@@ -5529,14 +5526,7 @@
         <w:rPr>
           <w:lang w:val="en-US"/>
         </w:rPr>
-        <w:t>Expression -</w:t>
-      </w:r>
-      <w:proofErr w:type="gramStart"/>
-      <w:r>
-        <w:rPr>
-          <w:lang w:val="en-US"/>
-        </w:rPr>
-        <w:t>&gt;</w:t>
+        <w:t>Expression -&gt;</w:t>
       </w:r>
       <w:r>
         <w:rPr>
@@ -5544,62 +5534,31 @@
         </w:rPr>
         <w:t xml:space="preserve">  </w:t>
       </w:r>
-      <w:proofErr w:type="spellStart"/>
-      <w:r>
-        <w:rPr>
-          <w:lang w:val="en-US"/>
-        </w:rPr>
-        <w:t>Expression</w:t>
-      </w:r>
-      <w:proofErr w:type="gramEnd"/>
-      <w:r>
-        <w:rPr>
-          <w:lang w:val="en-US"/>
-        </w:rPr>
-        <w:t>_Bool</w:t>
-      </w:r>
-      <w:proofErr w:type="spellEnd"/>
-      <w:r>
-        <w:rPr>
-          <w:lang w:val="en-US"/>
-        </w:rPr>
-        <w:t xml:space="preserve"> </w:t>
-      </w:r>
-      <w:proofErr w:type="spellStart"/>
-      <w:r>
-        <w:rPr>
-          <w:lang w:val="en-US"/>
-        </w:rPr>
-        <w:t>ExpressionP</w:t>
-      </w:r>
-      <w:proofErr w:type="spellEnd"/>
-    </w:p>
-    <w:p>
-      <w:pPr>
-        <w:rPr>
-          <w:lang w:val="en-US"/>
-        </w:rPr>
-      </w:pPr>
-    </w:p>
-    <w:p>
-      <w:pPr>
-        <w:rPr>
-          <w:lang w:val="en-US"/>
-        </w:rPr>
-      </w:pPr>
-      <w:proofErr w:type="spellStart"/>
-      <w:r>
-        <w:rPr>
-          <w:lang w:val="en-US"/>
-        </w:rPr>
-        <w:t>ExpressionP</w:t>
-      </w:r>
-      <w:proofErr w:type="spellEnd"/>
-      <w:r>
-        <w:rPr>
-          <w:lang w:val="en-US"/>
-        </w:rPr>
-        <w:t xml:space="preserve"> -&gt; </w:t>
+      <w:r>
+        <w:rPr>
+          <w:lang w:val="en-US"/>
+        </w:rPr>
+        <w:t>Expression_Bool ExpressionP</w:t>
+      </w:r>
+    </w:p>
+    <w:p>
+      <w:pPr>
+        <w:rPr>
+          <w:lang w:val="en-US"/>
+        </w:rPr>
+      </w:pPr>
+    </w:p>
+    <w:p>
+      <w:pPr>
+        <w:rPr>
+          <w:lang w:val="en-US"/>
+        </w:rPr>
+      </w:pPr>
+      <w:r>
+        <w:rPr>
+          <w:lang w:val="en-US"/>
+        </w:rPr>
+        <w:t xml:space="preserve">ExpressionP -&gt; </w:t>
       </w:r>
       <w:r>
         <w:rPr>
@@ -5612,30 +5571,8 @@
         <w:rPr>
           <w:lang w:val="en-US"/>
         </w:rPr>
-        <w:t xml:space="preserve"> </w:t>
-      </w:r>
-      <w:proofErr w:type="spellStart"/>
-      <w:r>
-        <w:rPr>
-          <w:lang w:val="en-US"/>
-        </w:rPr>
-        <w:t>Expression_Bool</w:t>
-      </w:r>
-      <w:proofErr w:type="spellEnd"/>
-      <w:r>
-        <w:rPr>
-          <w:lang w:val="en-US"/>
-        </w:rPr>
-        <w:t xml:space="preserve"> </w:t>
-      </w:r>
-      <w:proofErr w:type="spellStart"/>
-      <w:r>
-        <w:rPr>
-          <w:lang w:val="en-US"/>
-        </w:rPr>
-        <w:t>ExpressionP</w:t>
-      </w:r>
-      <w:proofErr w:type="spellEnd"/>
+        <w:t xml:space="preserve"> Expression_Bool ExpressionP</w:t>
+      </w:r>
       <w:r>
         <w:rPr>
           <w:lang w:val="en-US"/>
@@ -5660,30 +5597,8 @@
         <w:rPr>
           <w:lang w:val="en-US"/>
         </w:rPr>
-        <w:t xml:space="preserve"> </w:t>
-      </w:r>
-      <w:proofErr w:type="spellStart"/>
-      <w:r>
-        <w:rPr>
-          <w:lang w:val="en-US"/>
-        </w:rPr>
-        <w:t>Expression_Bool</w:t>
-      </w:r>
-      <w:proofErr w:type="spellEnd"/>
-      <w:r>
-        <w:rPr>
-          <w:lang w:val="en-US"/>
-        </w:rPr>
-        <w:t xml:space="preserve"> </w:t>
-      </w:r>
-      <w:proofErr w:type="spellStart"/>
-      <w:r>
-        <w:rPr>
-          <w:lang w:val="en-US"/>
-        </w:rPr>
-        <w:t>ExpressionP</w:t>
-      </w:r>
-      <w:proofErr w:type="spellEnd"/>
+        <w:t xml:space="preserve"> Expression_Bool ExpressionP</w:t>
+      </w:r>
       <w:r>
         <w:rPr>
           <w:lang w:val="en-US"/>
@@ -6079,14 +5994,7 @@
           <w:color w:val="00B0F0"/>
           <w:lang w:val="en-US"/>
         </w:rPr>
-        <w:t>&lt;&gt;</w:t>
-      </w:r>
-      <w:r>
-        <w:rPr>
-          <w:color w:val="00B0F0"/>
-          <w:lang w:val="en-US"/>
-        </w:rPr>
-        <w:t xml:space="preserve"> </w:t>
+        <w:t xml:space="preserve">&lt;&gt; </w:t>
       </w:r>
       <w:proofErr w:type="spellStart"/>
       <w:r>
@@ -6140,6 +6048,679 @@
           <w:lang w:val="en-US"/>
         </w:rPr>
         <w:t>ϵ</w:t>
+      </w:r>
+    </w:p>
+    <w:p>
+      <w:pPr>
+        <w:rPr>
+          <w:lang w:val="en-US"/>
+        </w:rPr>
+      </w:pPr>
+    </w:p>
+    <w:p>
+      <w:pPr>
+        <w:rPr>
+          <w:lang w:val="en-US"/>
+        </w:rPr>
+      </w:pPr>
+      <w:proofErr w:type="spellStart"/>
+      <w:r>
+        <w:rPr>
+          <w:lang w:val="en-US"/>
+        </w:rPr>
+        <w:t>Expression_Basic</w:t>
+      </w:r>
+      <w:proofErr w:type="spellEnd"/>
+      <w:r>
+        <w:rPr>
+          <w:lang w:val="en-US"/>
+        </w:rPr>
+        <w:t xml:space="preserve"> -&gt; Factor </w:t>
+      </w:r>
+      <w:proofErr w:type="spellStart"/>
+      <w:r>
+        <w:rPr>
+          <w:lang w:val="en-US"/>
+        </w:rPr>
+        <w:t>Expression_BasicP</w:t>
+      </w:r>
+      <w:proofErr w:type="spellEnd"/>
+    </w:p>
+    <w:p>
+      <w:pPr>
+        <w:rPr>
+          <w:lang w:val="en-US"/>
+        </w:rPr>
+      </w:pPr>
+    </w:p>
+    <w:p>
+      <w:pPr>
+        <w:rPr>
+          <w:lang w:val="en-US"/>
+        </w:rPr>
+      </w:pPr>
+      <w:proofErr w:type="spellStart"/>
+      <w:r>
+        <w:rPr>
+          <w:lang w:val="en-US"/>
+        </w:rPr>
+        <w:t>Expression_BasicP</w:t>
+      </w:r>
+      <w:proofErr w:type="spellEnd"/>
+      <w:r>
+        <w:rPr>
+          <w:lang w:val="en-US"/>
+        </w:rPr>
+        <w:t xml:space="preserve">-&gt; </w:t>
+      </w:r>
+      <w:r>
+        <w:rPr>
+          <w:color w:val="00B0F0"/>
+          <w:lang w:val="en-US"/>
+        </w:rPr>
+        <w:t>+</w:t>
+      </w:r>
+      <w:r>
+        <w:rPr>
+          <w:lang w:val="en-US"/>
+        </w:rPr>
+        <w:t xml:space="preserve"> Factor </w:t>
+      </w:r>
+      <w:proofErr w:type="spellStart"/>
+      <w:r>
+        <w:rPr>
+          <w:lang w:val="en-US"/>
+        </w:rPr>
+        <w:t>Expression_BasicP</w:t>
+      </w:r>
+      <w:proofErr w:type="spellEnd"/>
+      <w:r>
+        <w:rPr>
+          <w:lang w:val="en-US"/>
+        </w:rPr>
+        <w:br/>
+      </w:r>
+      <w:r>
+        <w:rPr>
+          <w:lang w:val="en-US"/>
+        </w:rPr>
+        <w:tab/>
+      </w:r>
+      <w:r>
+        <w:rPr>
+          <w:lang w:val="en-US"/>
+        </w:rPr>
+        <w:tab/>
+        <w:t xml:space="preserve">       |</w:t>
+      </w:r>
+      <w:r>
+        <w:rPr>
+          <w:color w:val="00B0F0"/>
+          <w:lang w:val="en-US"/>
+        </w:rPr>
+        <w:t>-</w:t>
+      </w:r>
+      <w:r>
+        <w:rPr>
+          <w:lang w:val="en-US"/>
+        </w:rPr>
+        <w:t xml:space="preserve"> </w:t>
+      </w:r>
+      <w:proofErr w:type="gramStart"/>
+      <w:r>
+        <w:rPr>
+          <w:lang w:val="en-US"/>
+        </w:rPr>
+        <w:t xml:space="preserve">Factor  </w:t>
+      </w:r>
+      <w:proofErr w:type="spellStart"/>
+      <w:r>
+        <w:rPr>
+          <w:lang w:val="en-US"/>
+        </w:rPr>
+        <w:t>Expression</w:t>
+      </w:r>
+      <w:proofErr w:type="gramEnd"/>
+      <w:r>
+        <w:rPr>
+          <w:lang w:val="en-US"/>
+        </w:rPr>
+        <w:t>_BasicP</w:t>
+      </w:r>
+      <w:proofErr w:type="spellEnd"/>
+      <w:r>
+        <w:rPr>
+          <w:lang w:val="en-US"/>
+        </w:rPr>
+        <w:br/>
+      </w:r>
+      <w:r>
+        <w:rPr>
+          <w:lang w:val="en-US"/>
+        </w:rPr>
+        <w:tab/>
+      </w:r>
+      <w:r>
+        <w:rPr>
+          <w:lang w:val="en-US"/>
+        </w:rPr>
+        <w:tab/>
+        <w:t xml:space="preserve">       |</w:t>
+      </w:r>
+      <w:r>
+        <w:rPr>
+          <w:lang w:val="en-US"/>
+        </w:rPr>
+        <w:t xml:space="preserve"> </w:t>
+      </w:r>
+      <w:r>
+        <w:rPr>
+          <w:lang w:val="en-US"/>
+        </w:rPr>
+        <w:t>ϵ</w:t>
+      </w:r>
+    </w:p>
+    <w:p>
+      <w:pPr>
+        <w:rPr>
+          <w:lang w:val="en-US"/>
+        </w:rPr>
+      </w:pPr>
+    </w:p>
+    <w:p>
+      <w:pPr>
+        <w:rPr>
+          <w:lang w:val="en-US"/>
+        </w:rPr>
+      </w:pPr>
+      <w:r>
+        <w:rPr>
+          <w:lang w:val="en-US"/>
+        </w:rPr>
+        <w:t xml:space="preserve"> </w:t>
+      </w:r>
+    </w:p>
+    <w:p>
+      <w:pPr>
+        <w:rPr>
+          <w:lang w:val="en-US"/>
+        </w:rPr>
+      </w:pPr>
+      <w:r>
+        <w:rPr>
+          <w:lang w:val="en-US"/>
+        </w:rPr>
+        <w:t xml:space="preserve">Factor -&gt; </w:t>
+      </w:r>
+      <w:proofErr w:type="spellStart"/>
+      <w:r>
+        <w:rPr>
+          <w:color w:val="000000"/>
+          <w:lang w:val="en-US"/>
+        </w:rPr>
+        <w:t>Exp_Op</w:t>
+      </w:r>
+      <w:proofErr w:type="spellEnd"/>
+      <w:r>
+        <w:rPr>
+          <w:lang w:val="en-US"/>
+        </w:rPr>
+        <w:t xml:space="preserve"> </w:t>
+      </w:r>
+      <w:proofErr w:type="spellStart"/>
+      <w:r>
+        <w:rPr>
+          <w:lang w:val="en-US"/>
+        </w:rPr>
+        <w:t>FactorP</w:t>
+      </w:r>
+      <w:proofErr w:type="spellEnd"/>
+    </w:p>
+    <w:p>
+      <w:pPr>
+        <w:rPr>
+          <w:lang w:val="en-US"/>
+        </w:rPr>
+      </w:pPr>
+    </w:p>
+    <w:p>
+      <w:pPr>
+        <w:rPr>
+          <w:lang w:val="en-US"/>
+        </w:rPr>
+      </w:pPr>
+      <w:proofErr w:type="spellStart"/>
+      <w:r>
+        <w:rPr>
+          <w:lang w:val="en-US"/>
+        </w:rPr>
+        <w:t>FactorP</w:t>
+      </w:r>
+      <w:proofErr w:type="spellEnd"/>
+      <w:r>
+        <w:rPr>
+          <w:lang w:val="en-US"/>
+        </w:rPr>
+        <w:t xml:space="preserve"> -&gt; </w:t>
+      </w:r>
+      <w:r>
+        <w:rPr>
+          <w:color w:val="00B0F0"/>
+          <w:lang w:val="en-US"/>
+        </w:rPr>
+        <w:t xml:space="preserve">* </w:t>
+      </w:r>
+      <w:proofErr w:type="spellStart"/>
+      <w:r>
+        <w:rPr>
+          <w:color w:val="000000"/>
+          <w:lang w:val="en-US"/>
+        </w:rPr>
+        <w:t>Exp_Op</w:t>
+      </w:r>
+      <w:proofErr w:type="spellEnd"/>
+      <w:r>
+        <w:rPr>
+          <w:lang w:val="en-US"/>
+        </w:rPr>
+        <w:t xml:space="preserve"> </w:t>
+      </w:r>
+      <w:proofErr w:type="spellStart"/>
+      <w:r>
+        <w:rPr>
+          <w:lang w:val="en-US"/>
+        </w:rPr>
+        <w:t>FactorP</w:t>
+      </w:r>
+      <w:proofErr w:type="spellEnd"/>
+      <w:r>
+        <w:rPr>
+          <w:lang w:val="en-US"/>
+        </w:rPr>
+        <w:br/>
+      </w:r>
+      <w:r>
+        <w:rPr>
+          <w:lang w:val="en-US"/>
+        </w:rPr>
+        <w:tab/>
+        <w:t xml:space="preserve">   |</w:t>
+      </w:r>
+      <w:r>
+        <w:rPr>
+          <w:color w:val="00B0F0"/>
+          <w:lang w:val="en-US"/>
+        </w:rPr>
+        <w:t>/</w:t>
+      </w:r>
+      <w:r>
+        <w:rPr>
+          <w:lang w:val="en-US"/>
+        </w:rPr>
+        <w:t xml:space="preserve"> </w:t>
+      </w:r>
+      <w:proofErr w:type="spellStart"/>
+      <w:r>
+        <w:rPr>
+          <w:color w:val="000000"/>
+          <w:lang w:val="en-US"/>
+        </w:rPr>
+        <w:t>Exp_Op</w:t>
+      </w:r>
+      <w:proofErr w:type="spellEnd"/>
+      <w:r>
+        <w:rPr>
+          <w:lang w:val="en-US"/>
+        </w:rPr>
+        <w:t xml:space="preserve"> </w:t>
+      </w:r>
+      <w:proofErr w:type="spellStart"/>
+      <w:r>
+        <w:rPr>
+          <w:lang w:val="en-US"/>
+        </w:rPr>
+        <w:t>FactorP</w:t>
+      </w:r>
+      <w:proofErr w:type="spellEnd"/>
+      <w:r>
+        <w:rPr>
+          <w:lang w:val="en-US"/>
+        </w:rPr>
+        <w:br/>
+      </w:r>
+      <w:r>
+        <w:rPr>
+          <w:lang w:val="en-US"/>
+        </w:rPr>
+        <w:tab/>
+        <w:t xml:space="preserve">   |</w:t>
+      </w:r>
+      <w:r>
+        <w:rPr>
+          <w:color w:val="00B0F0"/>
+          <w:lang w:val="en-US"/>
+        </w:rPr>
+        <w:t>div</w:t>
+      </w:r>
+      <w:r>
+        <w:rPr>
+          <w:lang w:val="en-US"/>
+        </w:rPr>
+        <w:t xml:space="preserve"> </w:t>
+      </w:r>
+      <w:proofErr w:type="spellStart"/>
+      <w:r>
+        <w:rPr>
+          <w:color w:val="000000"/>
+          <w:lang w:val="en-US"/>
+        </w:rPr>
+        <w:t>Exp_Op</w:t>
+      </w:r>
+      <w:proofErr w:type="spellEnd"/>
+      <w:r>
+        <w:rPr>
+          <w:lang w:val="en-US"/>
+        </w:rPr>
+        <w:t xml:space="preserve"> </w:t>
+      </w:r>
+      <w:proofErr w:type="spellStart"/>
+      <w:r>
+        <w:rPr>
+          <w:lang w:val="en-US"/>
+        </w:rPr>
+        <w:t>FactorP</w:t>
+      </w:r>
+      <w:proofErr w:type="spellEnd"/>
+      <w:r>
+        <w:rPr>
+          <w:lang w:val="en-US"/>
+        </w:rPr>
+        <w:tab/>
+        <w:t xml:space="preserve">   </w:t>
+      </w:r>
+      <w:r>
+        <w:rPr>
+          <w:lang w:val="en-US"/>
+        </w:rPr>
+        <w:br/>
+        <w:t xml:space="preserve"> </w:t>
+      </w:r>
+      <w:r>
+        <w:rPr>
+          <w:lang w:val="en-US"/>
+        </w:rPr>
+        <w:tab/>
+        <w:t xml:space="preserve">   |</w:t>
+      </w:r>
+      <w:r>
+        <w:rPr>
+          <w:color w:val="00B0F0"/>
+          <w:lang w:val="en-US"/>
+        </w:rPr>
+        <w:t>mod</w:t>
+      </w:r>
+      <w:r>
+        <w:rPr>
+          <w:lang w:val="en-US"/>
+        </w:rPr>
+        <w:t xml:space="preserve"> </w:t>
+      </w:r>
+      <w:proofErr w:type="spellStart"/>
+      <w:r>
+        <w:rPr>
+          <w:color w:val="000000"/>
+          <w:lang w:val="en-US"/>
+        </w:rPr>
+        <w:t>Exp_Op</w:t>
+      </w:r>
+      <w:proofErr w:type="spellEnd"/>
+      <w:r>
+        <w:rPr>
+          <w:lang w:val="en-US"/>
+        </w:rPr>
+        <w:t xml:space="preserve"> </w:t>
+      </w:r>
+      <w:proofErr w:type="spellStart"/>
+      <w:r>
+        <w:rPr>
+          <w:lang w:val="en-US"/>
+        </w:rPr>
+        <w:t>FactorP</w:t>
+      </w:r>
+      <w:proofErr w:type="spellEnd"/>
+      <w:r>
+        <w:rPr>
+          <w:lang w:val="en-US"/>
+        </w:rPr>
+        <w:br/>
+        <w:t xml:space="preserve"> </w:t>
+      </w:r>
+      <w:r>
+        <w:rPr>
+          <w:lang w:val="en-US"/>
+        </w:rPr>
+        <w:tab/>
+        <w:t xml:space="preserve">   |</w:t>
+      </w:r>
+      <w:r>
+        <w:rPr>
+          <w:lang w:val="en-US"/>
+        </w:rPr>
+        <w:t xml:space="preserve"> </w:t>
+      </w:r>
+      <w:r>
+        <w:rPr>
+          <w:lang w:val="en-US"/>
+        </w:rPr>
+        <w:t>ϵ</w:t>
+      </w:r>
+    </w:p>
+    <w:p>
+      <w:pPr>
+        <w:rPr>
+          <w:lang w:val="en-US"/>
+        </w:rPr>
+      </w:pPr>
+    </w:p>
+    <w:p>
+      <w:pPr>
+        <w:rPr>
+          <w:lang w:val="en-US"/>
+        </w:rPr>
+      </w:pPr>
+      <w:proofErr w:type="spellStart"/>
+      <w:r>
+        <w:rPr>
+          <w:color w:val="000000"/>
+          <w:lang w:val="en-US"/>
+        </w:rPr>
+        <w:t>Exp_Op</w:t>
+      </w:r>
+      <w:proofErr w:type="spellEnd"/>
+      <w:r>
+        <w:rPr>
+          <w:lang w:val="en-US"/>
+        </w:rPr>
+        <w:t xml:space="preserve"> -&gt; </w:t>
+      </w:r>
+      <w:proofErr w:type="spellStart"/>
+      <w:r>
+        <w:rPr>
+          <w:lang w:val="en-US"/>
+        </w:rPr>
+        <w:t>LogicalNot</w:t>
+      </w:r>
+      <w:proofErr w:type="spellEnd"/>
+      <w:r>
+        <w:rPr>
+          <w:lang w:val="en-US"/>
+        </w:rPr>
+        <w:t xml:space="preserve"> </w:t>
+      </w:r>
+      <w:proofErr w:type="spellStart"/>
+      <w:r>
+        <w:rPr>
+          <w:color w:val="000000"/>
+          <w:lang w:val="en-US"/>
+        </w:rPr>
+        <w:t>Exp_Op</w:t>
+      </w:r>
+      <w:r>
+        <w:rPr>
+          <w:lang w:val="en-US"/>
+        </w:rPr>
+        <w:t>P</w:t>
+      </w:r>
+      <w:proofErr w:type="spellEnd"/>
+    </w:p>
+    <w:p>
+      <w:pPr>
+        <w:rPr>
+          <w:lang w:val="en-US"/>
+        </w:rPr>
+      </w:pPr>
+    </w:p>
+    <w:p>
+      <w:pPr>
+        <w:rPr>
+          <w:lang w:val="en-US"/>
+        </w:rPr>
+      </w:pPr>
+      <w:proofErr w:type="spellStart"/>
+      <w:r>
+        <w:rPr>
+          <w:color w:val="000000"/>
+          <w:lang w:val="en-US"/>
+        </w:rPr>
+        <w:t>Exp_Op</w:t>
+      </w:r>
+      <w:r>
+        <w:rPr>
+          <w:lang w:val="en-US"/>
+        </w:rPr>
+        <w:t>P</w:t>
+      </w:r>
+      <w:proofErr w:type="spellEnd"/>
+      <w:r>
+        <w:rPr>
+          <w:lang w:val="en-US"/>
+        </w:rPr>
+        <w:t xml:space="preserve">-&gt; </w:t>
+      </w:r>
+      <w:r>
+        <w:rPr>
+          <w:color w:val="00B0F0"/>
+          <w:lang w:val="en-US"/>
+        </w:rPr>
+        <w:t>^</w:t>
+      </w:r>
+      <w:r>
+        <w:rPr>
+          <w:lang w:val="en-US"/>
+        </w:rPr>
+        <w:t xml:space="preserve"> </w:t>
+      </w:r>
+      <w:proofErr w:type="spellStart"/>
+      <w:r>
+        <w:rPr>
+          <w:lang w:val="en-US"/>
+        </w:rPr>
+        <w:t>LogicalNot</w:t>
+      </w:r>
+      <w:proofErr w:type="spellEnd"/>
+      <w:r>
+        <w:rPr>
+          <w:lang w:val="en-US"/>
+        </w:rPr>
+        <w:t xml:space="preserve"> </w:t>
+      </w:r>
+      <w:proofErr w:type="spellStart"/>
+      <w:r>
+        <w:rPr>
+          <w:color w:val="000000"/>
+          <w:lang w:val="en-US"/>
+        </w:rPr>
+        <w:t>Exp_Op</w:t>
+      </w:r>
+      <w:r>
+        <w:rPr>
+          <w:lang w:val="en-US"/>
+        </w:rPr>
+        <w:t>P</w:t>
+      </w:r>
+      <w:proofErr w:type="spellEnd"/>
+      <w:r>
+        <w:rPr>
+          <w:lang w:val="en-US"/>
+        </w:rPr>
+        <w:br/>
+      </w:r>
+      <w:r>
+        <w:rPr>
+          <w:lang w:val="en-US"/>
+        </w:rPr>
+        <w:tab/>
+        <w:t xml:space="preserve">        | ϵ</w:t>
+      </w:r>
+    </w:p>
+    <w:p>
+      <w:pPr>
+        <w:rPr>
+          <w:lang w:val="en-US"/>
+        </w:rPr>
+      </w:pPr>
+    </w:p>
+    <w:p>
+      <w:pPr>
+        <w:rPr>
+          <w:lang w:val="en-US"/>
+        </w:rPr>
+      </w:pPr>
+      <w:proofErr w:type="spellStart"/>
+      <w:r>
+        <w:rPr>
+          <w:lang w:val="en-US"/>
+        </w:rPr>
+        <w:t>LogicalNot</w:t>
+      </w:r>
+      <w:proofErr w:type="spellEnd"/>
+      <w:r>
+        <w:rPr>
+          <w:lang w:val="en-US"/>
+        </w:rPr>
+        <w:t xml:space="preserve"> -&gt; </w:t>
+      </w:r>
+      <w:r>
+        <w:rPr>
+          <w:color w:val="00B0F0"/>
+          <w:lang w:val="en-US"/>
+        </w:rPr>
+        <w:t>no</w:t>
+      </w:r>
+      <w:r>
+        <w:rPr>
+          <w:lang w:val="en-US"/>
+        </w:rPr>
+        <w:t xml:space="preserve"> </w:t>
+      </w:r>
+      <w:r>
+        <w:rPr>
+          <w:lang w:val="en-US"/>
+        </w:rPr>
+        <w:t>Term</w:t>
+      </w:r>
+      <w:r>
+        <w:rPr>
+          <w:lang w:val="en-US"/>
+        </w:rPr>
+        <w:br/>
+      </w:r>
+      <w:r>
+        <w:rPr>
+          <w:lang w:val="en-US"/>
+        </w:rPr>
+        <w:tab/>
+        <w:t xml:space="preserve">       | Term</w:t>
       </w:r>
     </w:p>
     <w:p>
@@ -6154,51 +6735,339 @@
     <w:p>
       <w:pPr>
         <w:rPr>
-          <w:lang w:val="en-US"/>
-        </w:rPr>
-      </w:pPr>
-      <w:proofErr w:type="spellStart"/>
-      <w:r>
-        <w:rPr>
-          <w:lang w:val="en-US"/>
-        </w:rPr>
-        <w:t>Expression_Basic</w:t>
-      </w:r>
-      <w:proofErr w:type="spellEnd"/>
-      <w:r>
-        <w:rPr>
-          <w:lang w:val="en-US"/>
-        </w:rPr>
-        <w:t xml:space="preserve"> -&gt; Factor </w:t>
-      </w:r>
-      <w:proofErr w:type="spellStart"/>
-      <w:r>
-        <w:rPr>
-          <w:lang w:val="en-US"/>
-        </w:rPr>
-        <w:t>Expression_BasicP</w:t>
-      </w:r>
-      <w:proofErr w:type="spellEnd"/>
-    </w:p>
-    <w:p>
-      <w:pPr>
-        <w:rPr>
-          <w:lang w:val="en-US"/>
-        </w:rPr>
-      </w:pPr>
-    </w:p>
-    <w:p>
-      <w:pPr>
-        <w:rPr>
-          <w:lang w:val="en-US"/>
-        </w:rPr>
-      </w:pPr>
-      <w:proofErr w:type="spellStart"/>
-      <w:r>
-        <w:rPr>
-          <w:lang w:val="en-US"/>
-        </w:rPr>
-        <w:t>Expression_BasicP</w:t>
+          <w:color w:val="00B0F0"/>
+          <w:lang w:val="en-US"/>
+        </w:rPr>
+      </w:pPr>
+      <w:r>
+        <w:rPr>
+          <w:lang w:val="en-US"/>
+        </w:rPr>
+        <w:t>Term</w:t>
+      </w:r>
+      <w:r>
+        <w:rPr>
+          <w:lang w:val="en-US"/>
+        </w:rPr>
+        <w:t xml:space="preserve"> -&gt;    </w:t>
+      </w:r>
+      <w:proofErr w:type="gramStart"/>
+      <w:r>
+        <w:rPr>
+          <w:color w:val="00B0F0"/>
+          <w:lang w:val="en-US"/>
+        </w:rPr>
+        <w:t>ID</w:t>
+      </w:r>
+      <w:r>
+        <w:rPr>
+          <w:lang w:val="en-US"/>
+        </w:rPr>
+        <w:t xml:space="preserve">  </w:t>
+      </w:r>
+      <w:proofErr w:type="spellStart"/>
+      <w:r>
+        <w:rPr>
+          <w:lang w:val="en-US"/>
+        </w:rPr>
+        <w:t>Id</w:t>
+      </w:r>
+      <w:proofErr w:type="gramEnd"/>
+      <w:r>
+        <w:rPr>
+          <w:lang w:val="en-US"/>
+        </w:rPr>
+        <w:t>_</w:t>
+      </w:r>
+      <w:r>
+        <w:rPr>
+          <w:lang w:val="en-US"/>
+        </w:rPr>
+        <w:t>Term</w:t>
+      </w:r>
+      <w:proofErr w:type="spellEnd"/>
+      <w:r>
+        <w:rPr>
+          <w:lang w:val="en-US"/>
+        </w:rPr>
+        <w:br/>
+      </w:r>
+      <w:r>
+        <w:rPr>
+          <w:lang w:val="en-US"/>
+        </w:rPr>
+        <w:tab/>
+        <w:t xml:space="preserve">      |</w:t>
+      </w:r>
+      <w:proofErr w:type="spellStart"/>
+      <w:r>
+        <w:rPr>
+          <w:color w:val="00B0F0"/>
+          <w:lang w:val="en-US"/>
+        </w:rPr>
+        <w:t>const_entero</w:t>
+      </w:r>
+      <w:proofErr w:type="spellEnd"/>
+      <w:r>
+        <w:rPr>
+          <w:color w:val="00B0F0"/>
+          <w:lang w:val="en-US"/>
+        </w:rPr>
+        <w:t xml:space="preserve">  </w:t>
+      </w:r>
+      <w:r>
+        <w:rPr>
+          <w:color w:val="00B0F0"/>
+          <w:lang w:val="en-US"/>
+        </w:rPr>
+        <w:br/>
+      </w:r>
+      <w:r>
+        <w:rPr>
+          <w:lang w:val="en-US"/>
+        </w:rPr>
+        <w:tab/>
+        <w:t xml:space="preserve">      |</w:t>
+      </w:r>
+      <w:r>
+        <w:rPr>
+          <w:lang w:val="en-US"/>
+        </w:rPr>
+        <w:t xml:space="preserve"> </w:t>
+      </w:r>
+      <w:r>
+        <w:rPr>
+          <w:color w:val="00B0F0"/>
+          <w:lang w:val="en-US"/>
+        </w:rPr>
+        <w:t xml:space="preserve">- </w:t>
+      </w:r>
+      <w:proofErr w:type="spellStart"/>
+      <w:r>
+        <w:rPr>
+          <w:lang w:val="en-US"/>
+        </w:rPr>
+        <w:t>Const_Negative</w:t>
+      </w:r>
+      <w:proofErr w:type="spellEnd"/>
+      <w:r>
+        <w:rPr>
+          <w:lang w:val="en-US"/>
+        </w:rPr>
+        <w:t xml:space="preserve">  </w:t>
+      </w:r>
+      <w:r>
+        <w:rPr>
+          <w:color w:val="00B0F0"/>
+          <w:lang w:val="en-US"/>
+        </w:rPr>
+        <w:br/>
+      </w:r>
+      <w:r>
+        <w:rPr>
+          <w:lang w:val="en-US"/>
+        </w:rPr>
+        <w:tab/>
+        <w:t xml:space="preserve">      |</w:t>
+      </w:r>
+      <w:proofErr w:type="spellStart"/>
+      <w:r>
+        <w:rPr>
+          <w:color w:val="00B0F0"/>
+          <w:lang w:val="en-US"/>
+        </w:rPr>
+        <w:t>const_</w:t>
+      </w:r>
+      <w:r>
+        <w:rPr>
+          <w:color w:val="00B0F0"/>
+          <w:lang w:val="en-US"/>
+        </w:rPr>
+        <w:t>cadena</w:t>
+      </w:r>
+      <w:proofErr w:type="spellEnd"/>
+      <w:r>
+        <w:rPr>
+          <w:color w:val="00B0F0"/>
+          <w:lang w:val="en-US"/>
+        </w:rPr>
+        <w:br/>
+      </w:r>
+      <w:r>
+        <w:rPr>
+          <w:lang w:val="en-US"/>
+        </w:rPr>
+        <w:lastRenderedPageBreak/>
+        <w:tab/>
+        <w:t xml:space="preserve">      |</w:t>
+      </w:r>
+      <w:proofErr w:type="spellStart"/>
+      <w:r>
+        <w:rPr>
+          <w:color w:val="00B0F0"/>
+          <w:lang w:val="en-US"/>
+        </w:rPr>
+        <w:t>const_caracter</w:t>
+      </w:r>
+      <w:proofErr w:type="spellEnd"/>
+      <w:r>
+        <w:rPr>
+          <w:color w:val="00B0F0"/>
+          <w:lang w:val="en-US"/>
+        </w:rPr>
+        <w:t xml:space="preserve"> </w:t>
+      </w:r>
+      <w:r>
+        <w:rPr>
+          <w:color w:val="00B0F0"/>
+          <w:lang w:val="en-US"/>
+        </w:rPr>
+        <w:br/>
+      </w:r>
+      <w:r>
+        <w:rPr>
+          <w:lang w:val="en-US"/>
+        </w:rPr>
+        <w:tab/>
+        <w:t xml:space="preserve">      |</w:t>
+      </w:r>
+      <w:proofErr w:type="spellStart"/>
+      <w:r>
+        <w:rPr>
+          <w:color w:val="00B0F0"/>
+          <w:lang w:val="en-US"/>
+        </w:rPr>
+        <w:t>const_real</w:t>
+      </w:r>
+      <w:proofErr w:type="spellEnd"/>
+      <w:r>
+        <w:rPr>
+          <w:color w:val="00B0F0"/>
+          <w:lang w:val="en-US"/>
+        </w:rPr>
+        <w:t xml:space="preserve">   </w:t>
+      </w:r>
+      <w:r>
+        <w:rPr>
+          <w:color w:val="00B0F0"/>
+          <w:lang w:val="en-US"/>
+        </w:rPr>
+        <w:br/>
+      </w:r>
+      <w:r>
+        <w:rPr>
+          <w:lang w:val="en-US"/>
+        </w:rPr>
+        <w:tab/>
+        <w:t xml:space="preserve">      |</w:t>
+      </w:r>
+      <w:proofErr w:type="spellStart"/>
+      <w:r>
+        <w:rPr>
+          <w:color w:val="00B0F0"/>
+          <w:lang w:val="en-US"/>
+        </w:rPr>
+        <w:t>verdadero</w:t>
+      </w:r>
+      <w:proofErr w:type="spellEnd"/>
+      <w:r>
+        <w:rPr>
+          <w:color w:val="00B0F0"/>
+          <w:lang w:val="en-US"/>
+        </w:rPr>
+        <w:br/>
+      </w:r>
+      <w:r>
+        <w:rPr>
+          <w:lang w:val="en-US"/>
+        </w:rPr>
+        <w:tab/>
+        <w:t xml:space="preserve">      |</w:t>
+      </w:r>
+      <w:proofErr w:type="spellStart"/>
+      <w:r>
+        <w:rPr>
+          <w:color w:val="00B0F0"/>
+          <w:lang w:val="en-US"/>
+        </w:rPr>
+        <w:t>falso</w:t>
+      </w:r>
+      <w:proofErr w:type="spellEnd"/>
+      <w:r>
+        <w:rPr>
+          <w:color w:val="00B0F0"/>
+          <w:lang w:val="en-US"/>
+        </w:rPr>
+        <w:t xml:space="preserve"> </w:t>
+      </w:r>
+      <w:r>
+        <w:rPr>
+          <w:color w:val="00B0F0"/>
+          <w:lang w:val="en-US"/>
+        </w:rPr>
+        <w:br/>
+      </w:r>
+      <w:r>
+        <w:rPr>
+          <w:lang w:val="en-US"/>
+        </w:rPr>
+        <w:tab/>
+        <w:t xml:space="preserve">      |</w:t>
+      </w:r>
+      <w:r>
+        <w:rPr>
+          <w:color w:val="00B0F0"/>
+          <w:lang w:val="en-US"/>
+        </w:rPr>
+        <w:t>(</w:t>
+      </w:r>
+      <w:proofErr w:type="spellStart"/>
+      <w:r>
+        <w:rPr>
+          <w:lang w:val="en-US"/>
+        </w:rPr>
+        <w:t>Expression</w:t>
+      </w:r>
+      <w:r>
+        <w:rPr>
+          <w:lang w:val="en-US"/>
+        </w:rPr>
+        <w:t>_List</w:t>
+      </w:r>
+      <w:proofErr w:type="spellEnd"/>
+      <w:r>
+        <w:rPr>
+          <w:color w:val="00B0F0"/>
+          <w:lang w:val="en-US"/>
+        </w:rPr>
+        <w:t>)</w:t>
+      </w:r>
+    </w:p>
+    <w:p>
+      <w:pPr>
+        <w:rPr>
+          <w:lang w:val="en-US"/>
+        </w:rPr>
+      </w:pPr>
+    </w:p>
+    <w:p>
+      <w:pPr>
+        <w:rPr>
+          <w:lang w:val="en-US"/>
+        </w:rPr>
+      </w:pPr>
+      <w:proofErr w:type="spellStart"/>
+      <w:r>
+        <w:rPr>
+          <w:lang w:val="en-US"/>
+        </w:rPr>
+        <w:t>Id_</w:t>
+      </w:r>
+      <w:r>
+        <w:rPr>
+          <w:lang w:val="en-US"/>
+        </w:rPr>
+        <w:t>term</w:t>
       </w:r>
       <w:proofErr w:type="spellEnd"/>
       <w:r>
@@ -6212,969 +7081,15 @@
           <w:color w:val="00B0F0"/>
           <w:lang w:val="en-US"/>
         </w:rPr>
-        <w:t>+</w:t>
-      </w:r>
-      <w:r>
-        <w:rPr>
-          <w:lang w:val="en-US"/>
-        </w:rPr>
-        <w:t xml:space="preserve"> Factor </w:t>
-      </w:r>
-      <w:proofErr w:type="spellStart"/>
-      <w:r>
-        <w:rPr>
-          <w:lang w:val="en-US"/>
-        </w:rPr>
-        <w:t>Expression_BasicP</w:t>
-      </w:r>
-      <w:proofErr w:type="spellEnd"/>
-      <w:r>
-        <w:rPr>
-          <w:lang w:val="en-US"/>
-        </w:rPr>
-        <w:br/>
-      </w:r>
-      <w:r>
-        <w:rPr>
-          <w:lang w:val="en-US"/>
-        </w:rPr>
-        <w:tab/>
-      </w:r>
-      <w:r>
-        <w:rPr>
-          <w:lang w:val="en-US"/>
-        </w:rPr>
-        <w:tab/>
-        <w:t xml:space="preserve">       |</w:t>
-      </w:r>
-      <w:r>
-        <w:rPr>
-          <w:color w:val="00B0F0"/>
-          <w:lang w:val="en-US"/>
-        </w:rPr>
-        <w:t>-</w:t>
-      </w:r>
-      <w:r>
-        <w:rPr>
-          <w:lang w:val="en-US"/>
-        </w:rPr>
-        <w:t xml:space="preserve"> </w:t>
-      </w:r>
-      <w:proofErr w:type="gramStart"/>
-      <w:r>
-        <w:rPr>
-          <w:lang w:val="en-US"/>
-        </w:rPr>
-        <w:t xml:space="preserve">Factor  </w:t>
-      </w:r>
-      <w:proofErr w:type="spellStart"/>
-      <w:r>
-        <w:rPr>
-          <w:lang w:val="en-US"/>
-        </w:rPr>
-        <w:t>Expression</w:t>
-      </w:r>
-      <w:proofErr w:type="gramEnd"/>
-      <w:r>
-        <w:rPr>
-          <w:lang w:val="en-US"/>
-        </w:rPr>
-        <w:t>_BasicP</w:t>
-      </w:r>
-      <w:proofErr w:type="spellEnd"/>
-      <w:r>
-        <w:rPr>
-          <w:lang w:val="en-US"/>
-        </w:rPr>
-        <w:br/>
-      </w:r>
-      <w:r>
-        <w:rPr>
-          <w:lang w:val="en-US"/>
-        </w:rPr>
-        <w:tab/>
-      </w:r>
-      <w:r>
-        <w:rPr>
-          <w:lang w:val="en-US"/>
-        </w:rPr>
-        <w:tab/>
-        <w:t xml:space="preserve">       |</w:t>
-      </w:r>
-      <w:r>
-        <w:rPr>
-          <w:lang w:val="en-US"/>
-        </w:rPr>
-        <w:t xml:space="preserve"> </w:t>
-      </w:r>
-      <w:r>
-        <w:rPr>
-          <w:lang w:val="en-US"/>
-        </w:rPr>
-        <w:t>ϵ</w:t>
-      </w:r>
-    </w:p>
-    <w:p>
-      <w:pPr>
-        <w:rPr>
-          <w:lang w:val="en-US"/>
-        </w:rPr>
-      </w:pPr>
-    </w:p>
-    <w:p>
-      <w:pPr>
-        <w:rPr>
-          <w:lang w:val="en-US"/>
-        </w:rPr>
-      </w:pPr>
-      <w:r>
-        <w:rPr>
-          <w:lang w:val="en-US"/>
-        </w:rPr>
-        <w:t xml:space="preserve"> </w:t>
-      </w:r>
-    </w:p>
-    <w:p>
-      <w:pPr>
-        <w:rPr>
-          <w:lang w:val="en-US"/>
-        </w:rPr>
-      </w:pPr>
-      <w:r>
-        <w:rPr>
-          <w:lang w:val="en-US"/>
-        </w:rPr>
-        <w:t xml:space="preserve">Factor -&gt; </w:t>
-      </w:r>
-      <w:proofErr w:type="spellStart"/>
+        <w:t>(</w:t>
+      </w:r>
       <w:r>
         <w:rPr>
           <w:color w:val="000000"/>
           <w:lang w:val="en-US"/>
         </w:rPr>
-        <w:t>Exp_Op</w:t>
-      </w:r>
-      <w:proofErr w:type="spellEnd"/>
-      <w:r>
-        <w:rPr>
-          <w:lang w:val="en-US"/>
-        </w:rPr>
-        <w:t xml:space="preserve"> </w:t>
-      </w:r>
-      <w:proofErr w:type="spellStart"/>
-      <w:r>
-        <w:rPr>
-          <w:lang w:val="en-US"/>
-        </w:rPr>
-        <w:t>FactorP</w:t>
-      </w:r>
-      <w:proofErr w:type="spellEnd"/>
-    </w:p>
-    <w:p>
-      <w:pPr>
-        <w:rPr>
-          <w:lang w:val="en-US"/>
-        </w:rPr>
-      </w:pPr>
-    </w:p>
-    <w:p>
-      <w:pPr>
-        <w:rPr>
-          <w:lang w:val="en-US"/>
-        </w:rPr>
-      </w:pPr>
-      <w:proofErr w:type="spellStart"/>
-      <w:r>
-        <w:rPr>
-          <w:lang w:val="en-US"/>
-        </w:rPr>
-        <w:t>FactorP</w:t>
-      </w:r>
-      <w:proofErr w:type="spellEnd"/>
-      <w:r>
-        <w:rPr>
-          <w:lang w:val="en-US"/>
-        </w:rPr>
-        <w:t xml:space="preserve"> -&gt; </w:t>
-      </w:r>
-      <w:r>
-        <w:rPr>
-          <w:color w:val="00B0F0"/>
-          <w:lang w:val="en-US"/>
-        </w:rPr>
-        <w:t xml:space="preserve">* </w:t>
-      </w:r>
-      <w:proofErr w:type="spellStart"/>
-      <w:r>
-        <w:rPr>
-          <w:color w:val="000000"/>
-          <w:lang w:val="en-US"/>
-        </w:rPr>
-        <w:t>Exp_Op</w:t>
-      </w:r>
-      <w:proofErr w:type="spellEnd"/>
-      <w:r>
-        <w:rPr>
-          <w:lang w:val="en-US"/>
-        </w:rPr>
-        <w:t xml:space="preserve"> </w:t>
-      </w:r>
-      <w:proofErr w:type="spellStart"/>
-      <w:r>
-        <w:rPr>
-          <w:lang w:val="en-US"/>
-        </w:rPr>
-        <w:t>FactorP</w:t>
-      </w:r>
-      <w:proofErr w:type="spellEnd"/>
-      <w:r>
-        <w:rPr>
-          <w:lang w:val="en-US"/>
-        </w:rPr>
-        <w:br/>
-      </w:r>
-      <w:r>
-        <w:rPr>
-          <w:lang w:val="en-US"/>
-        </w:rPr>
-        <w:tab/>
-        <w:t xml:space="preserve">   |</w:t>
-      </w:r>
-      <w:r>
-        <w:rPr>
-          <w:color w:val="00B0F0"/>
-          <w:lang w:val="en-US"/>
-        </w:rPr>
-        <w:t>/</w:t>
-      </w:r>
-      <w:r>
-        <w:rPr>
-          <w:lang w:val="en-US"/>
-        </w:rPr>
-        <w:t xml:space="preserve"> </w:t>
-      </w:r>
-      <w:proofErr w:type="spellStart"/>
-      <w:r>
-        <w:rPr>
-          <w:color w:val="000000"/>
-          <w:lang w:val="en-US"/>
-        </w:rPr>
-        <w:t>Exp_Op</w:t>
-      </w:r>
-      <w:proofErr w:type="spellEnd"/>
-      <w:r>
-        <w:rPr>
-          <w:lang w:val="en-US"/>
-        </w:rPr>
-        <w:t xml:space="preserve"> </w:t>
-      </w:r>
-      <w:proofErr w:type="spellStart"/>
-      <w:r>
-        <w:rPr>
-          <w:lang w:val="en-US"/>
-        </w:rPr>
-        <w:t>FactorP</w:t>
-      </w:r>
-      <w:proofErr w:type="spellEnd"/>
-      <w:r>
-        <w:rPr>
-          <w:lang w:val="en-US"/>
-        </w:rPr>
-        <w:br/>
-      </w:r>
-      <w:r>
-        <w:rPr>
-          <w:lang w:val="en-US"/>
-        </w:rPr>
-        <w:tab/>
-        <w:t xml:space="preserve">   |</w:t>
-      </w:r>
-      <w:r>
-        <w:rPr>
-          <w:color w:val="00B0F0"/>
-          <w:lang w:val="en-US"/>
-        </w:rPr>
-        <w:t>div</w:t>
-      </w:r>
-      <w:r>
-        <w:rPr>
-          <w:lang w:val="en-US"/>
-        </w:rPr>
-        <w:t xml:space="preserve"> </w:t>
-      </w:r>
-      <w:proofErr w:type="spellStart"/>
-      <w:r>
-        <w:rPr>
-          <w:color w:val="000000"/>
-          <w:lang w:val="en-US"/>
-        </w:rPr>
-        <w:t>Exp_Op</w:t>
-      </w:r>
-      <w:proofErr w:type="spellEnd"/>
-      <w:r>
-        <w:rPr>
-          <w:lang w:val="en-US"/>
-        </w:rPr>
-        <w:t xml:space="preserve"> </w:t>
-      </w:r>
-      <w:proofErr w:type="spellStart"/>
-      <w:r>
-        <w:rPr>
-          <w:lang w:val="en-US"/>
-        </w:rPr>
-        <w:t>FactorP</w:t>
-      </w:r>
-      <w:proofErr w:type="spellEnd"/>
-      <w:r>
-        <w:rPr>
-          <w:lang w:val="en-US"/>
-        </w:rPr>
-        <w:tab/>
-        <w:t xml:space="preserve">   </w:t>
-      </w:r>
-      <w:r>
-        <w:rPr>
-          <w:lang w:val="en-US"/>
-        </w:rPr>
-        <w:br/>
-        <w:t xml:space="preserve"> </w:t>
-      </w:r>
-      <w:r>
-        <w:rPr>
-          <w:lang w:val="en-US"/>
-        </w:rPr>
-        <w:tab/>
-        <w:t xml:space="preserve">   |</w:t>
-      </w:r>
-      <w:r>
-        <w:rPr>
-          <w:color w:val="00B0F0"/>
-          <w:lang w:val="en-US"/>
-        </w:rPr>
-        <w:t>mod</w:t>
-      </w:r>
-      <w:r>
-        <w:rPr>
-          <w:lang w:val="en-US"/>
-        </w:rPr>
-        <w:t xml:space="preserve"> </w:t>
-      </w:r>
-      <w:proofErr w:type="spellStart"/>
-      <w:r>
-        <w:rPr>
-          <w:color w:val="000000"/>
-          <w:lang w:val="en-US"/>
-        </w:rPr>
-        <w:t>Exp_Op</w:t>
-      </w:r>
-      <w:proofErr w:type="spellEnd"/>
-      <w:r>
-        <w:rPr>
-          <w:lang w:val="en-US"/>
-        </w:rPr>
-        <w:t xml:space="preserve"> </w:t>
-      </w:r>
-      <w:proofErr w:type="spellStart"/>
-      <w:r>
-        <w:rPr>
-          <w:lang w:val="en-US"/>
-        </w:rPr>
-        <w:t>FactorP</w:t>
-      </w:r>
-      <w:proofErr w:type="spellEnd"/>
-      <w:r>
-        <w:rPr>
-          <w:lang w:val="en-US"/>
-        </w:rPr>
-        <w:br/>
-        <w:t xml:space="preserve"> </w:t>
-      </w:r>
-      <w:r>
-        <w:rPr>
-          <w:lang w:val="en-US"/>
-        </w:rPr>
-        <w:tab/>
-        <w:t xml:space="preserve">   |</w:t>
-      </w:r>
-      <w:r>
-        <w:rPr>
-          <w:lang w:val="en-US"/>
-        </w:rPr>
-        <w:t xml:space="preserve"> </w:t>
-      </w:r>
-      <w:r>
-        <w:rPr>
-          <w:lang w:val="en-US"/>
-        </w:rPr>
-        <w:t>ϵ</w:t>
-      </w:r>
-    </w:p>
-    <w:p>
-      <w:pPr>
-        <w:rPr>
-          <w:lang w:val="en-US"/>
-        </w:rPr>
-      </w:pPr>
-    </w:p>
-    <w:p>
-      <w:pPr>
-        <w:rPr>
-          <w:lang w:val="en-US"/>
-        </w:rPr>
-      </w:pPr>
-      <w:proofErr w:type="spellStart"/>
-      <w:r>
-        <w:rPr>
-          <w:color w:val="000000"/>
-          <w:lang w:val="en-US"/>
-        </w:rPr>
-        <w:t>Exp_Op</w:t>
-      </w:r>
-      <w:proofErr w:type="spellEnd"/>
-      <w:r>
-        <w:rPr>
-          <w:lang w:val="en-US"/>
-        </w:rPr>
-        <w:t xml:space="preserve"> -&gt; </w:t>
-      </w:r>
-      <w:proofErr w:type="spellStart"/>
-      <w:r>
-        <w:rPr>
-          <w:lang w:val="en-US"/>
-        </w:rPr>
-        <w:t>LogicalNot</w:t>
-      </w:r>
-      <w:proofErr w:type="spellEnd"/>
-      <w:r>
-        <w:rPr>
-          <w:lang w:val="en-US"/>
-        </w:rPr>
-        <w:t xml:space="preserve"> </w:t>
-      </w:r>
-      <w:proofErr w:type="spellStart"/>
-      <w:r>
-        <w:rPr>
-          <w:color w:val="000000"/>
-          <w:lang w:val="en-US"/>
-        </w:rPr>
-        <w:t>Exp_Op</w:t>
-      </w:r>
-      <w:r>
-        <w:rPr>
-          <w:lang w:val="en-US"/>
-        </w:rPr>
-        <w:t>P</w:t>
-      </w:r>
-      <w:proofErr w:type="spellEnd"/>
-    </w:p>
-    <w:p>
-      <w:pPr>
-        <w:rPr>
-          <w:lang w:val="en-US"/>
-        </w:rPr>
-      </w:pPr>
-    </w:p>
-    <w:p>
-      <w:pPr>
-        <w:rPr>
-          <w:lang w:val="en-US"/>
-        </w:rPr>
-      </w:pPr>
-      <w:proofErr w:type="spellStart"/>
-      <w:r>
-        <w:rPr>
-          <w:color w:val="000000"/>
-          <w:lang w:val="en-US"/>
-        </w:rPr>
-        <w:t>Exp_Op</w:t>
-      </w:r>
-      <w:r>
-        <w:rPr>
-          <w:lang w:val="en-US"/>
-        </w:rPr>
-        <w:t>P</w:t>
-      </w:r>
-      <w:proofErr w:type="spellEnd"/>
-      <w:r>
-        <w:rPr>
-          <w:lang w:val="en-US"/>
-        </w:rPr>
-        <w:t xml:space="preserve">-&gt; </w:t>
-      </w:r>
-      <w:r>
-        <w:rPr>
-          <w:color w:val="00B0F0"/>
-          <w:lang w:val="en-US"/>
-        </w:rPr>
-        <w:t>^</w:t>
-      </w:r>
-      <w:r>
-        <w:rPr>
-          <w:lang w:val="en-US"/>
-        </w:rPr>
-        <w:t xml:space="preserve"> </w:t>
-      </w:r>
-      <w:proofErr w:type="spellStart"/>
-      <w:r>
-        <w:rPr>
-          <w:lang w:val="en-US"/>
-        </w:rPr>
-        <w:t>LogicalNot</w:t>
-      </w:r>
-      <w:proofErr w:type="spellEnd"/>
-      <w:r>
-        <w:rPr>
-          <w:lang w:val="en-US"/>
-        </w:rPr>
-        <w:t xml:space="preserve"> </w:t>
-      </w:r>
-      <w:proofErr w:type="spellStart"/>
-      <w:r>
-        <w:rPr>
-          <w:color w:val="000000"/>
-          <w:lang w:val="en-US"/>
-        </w:rPr>
-        <w:t>Exp_Op</w:t>
-      </w:r>
-      <w:r>
-        <w:rPr>
-          <w:lang w:val="en-US"/>
-        </w:rPr>
-        <w:t>P</w:t>
-      </w:r>
-      <w:proofErr w:type="spellEnd"/>
-      <w:r>
-        <w:rPr>
-          <w:lang w:val="en-US"/>
-        </w:rPr>
-        <w:br/>
-      </w:r>
-      <w:r>
-        <w:rPr>
-          <w:lang w:val="en-US"/>
-        </w:rPr>
-        <w:tab/>
-        <w:t xml:space="preserve">        | ϵ</w:t>
-      </w:r>
-    </w:p>
-    <w:p>
-      <w:pPr>
-        <w:rPr>
-          <w:lang w:val="en-US"/>
-        </w:rPr>
-      </w:pPr>
-    </w:p>
-    <w:p>
-      <w:pPr>
-        <w:rPr>
-          <w:lang w:val="en-US"/>
-        </w:rPr>
-      </w:pPr>
-      <w:proofErr w:type="spellStart"/>
-      <w:r>
-        <w:rPr>
-          <w:lang w:val="en-US"/>
-        </w:rPr>
-        <w:t>LogicalNot</w:t>
-      </w:r>
-      <w:proofErr w:type="spellEnd"/>
-      <w:r>
-        <w:rPr>
-          <w:lang w:val="en-US"/>
-        </w:rPr>
-        <w:t xml:space="preserve"> -&gt; </w:t>
-      </w:r>
-      <w:r>
-        <w:rPr>
-          <w:color w:val="00B0F0"/>
-          <w:lang w:val="en-US"/>
-        </w:rPr>
-        <w:t>no</w:t>
-      </w:r>
-      <w:r>
-        <w:rPr>
-          <w:lang w:val="en-US"/>
-        </w:rPr>
-        <w:t xml:space="preserve"> </w:t>
-      </w:r>
-      <w:r>
-        <w:rPr>
-          <w:lang w:val="en-US"/>
-        </w:rPr>
-        <w:t>Term</w:t>
-      </w:r>
-      <w:r>
-        <w:rPr>
-          <w:lang w:val="en-US"/>
-        </w:rPr>
-        <w:br/>
-      </w:r>
-      <w:r>
-        <w:rPr>
-          <w:lang w:val="en-US"/>
-        </w:rPr>
-        <w:tab/>
-        <w:t xml:space="preserve">       | Term</w:t>
-      </w:r>
-    </w:p>
-    <w:p>
-      <w:pPr>
-        <w:rPr>
-          <w:lang w:val="en-US"/>
-        </w:rPr>
-      </w:pPr>
-    </w:p>
-    <w:p>
-      <w:pPr>
-        <w:rPr>
-          <w:color w:val="00B0F0"/>
-          <w:lang w:val="en-US"/>
-        </w:rPr>
-      </w:pPr>
-      <w:r>
-        <w:rPr>
-          <w:lang w:val="en-US"/>
-        </w:rPr>
-        <w:t>Term</w:t>
-      </w:r>
-      <w:r>
-        <w:rPr>
-          <w:lang w:val="en-US"/>
-        </w:rPr>
-        <w:t xml:space="preserve"> -&gt;    </w:t>
-      </w:r>
-      <w:proofErr w:type="gramStart"/>
-      <w:r>
-        <w:rPr>
-          <w:color w:val="00B0F0"/>
-          <w:lang w:val="en-US"/>
-        </w:rPr>
-        <w:t>ID</w:t>
-      </w:r>
-      <w:r>
-        <w:rPr>
-          <w:lang w:val="en-US"/>
-        </w:rPr>
-        <w:t xml:space="preserve">  </w:t>
-      </w:r>
-      <w:proofErr w:type="spellStart"/>
-      <w:r>
-        <w:rPr>
-          <w:lang w:val="en-US"/>
-        </w:rPr>
-        <w:t>Id</w:t>
-      </w:r>
-      <w:proofErr w:type="gramEnd"/>
-      <w:r>
-        <w:rPr>
-          <w:lang w:val="en-US"/>
-        </w:rPr>
-        <w:t>_</w:t>
-      </w:r>
-      <w:r>
-        <w:rPr>
-          <w:lang w:val="en-US"/>
-        </w:rPr>
-        <w:t>Term</w:t>
-      </w:r>
-      <w:proofErr w:type="spellEnd"/>
-      <w:r>
-        <w:rPr>
-          <w:lang w:val="en-US"/>
-        </w:rPr>
-        <w:br/>
-      </w:r>
-      <w:r>
-        <w:rPr>
-          <w:lang w:val="en-US"/>
-        </w:rPr>
-        <w:tab/>
-        <w:t xml:space="preserve">      |</w:t>
-      </w:r>
-      <w:proofErr w:type="spellStart"/>
-      <w:r>
-        <w:rPr>
-          <w:color w:val="00B0F0"/>
-          <w:lang w:val="en-US"/>
-        </w:rPr>
-        <w:t>const_entero</w:t>
-      </w:r>
-      <w:proofErr w:type="spellEnd"/>
-      <w:r>
-        <w:rPr>
-          <w:color w:val="00B0F0"/>
-          <w:lang w:val="en-US"/>
-        </w:rPr>
-        <w:t xml:space="preserve">  </w:t>
-      </w:r>
-      <w:r>
-        <w:rPr>
-          <w:color w:val="00B0F0"/>
-          <w:lang w:val="en-US"/>
-        </w:rPr>
-        <w:br/>
-      </w:r>
-      <w:r>
-        <w:rPr>
-          <w:lang w:val="en-US"/>
-        </w:rPr>
-        <w:tab/>
-        <w:t xml:space="preserve">      |</w:t>
-      </w:r>
-      <w:r>
-        <w:rPr>
-          <w:lang w:val="en-US"/>
-        </w:rPr>
-        <w:t xml:space="preserve"> </w:t>
-      </w:r>
-      <w:r>
-        <w:rPr>
-          <w:color w:val="00B0F0"/>
-          <w:lang w:val="en-US"/>
-        </w:rPr>
-        <w:t xml:space="preserve">- </w:t>
-      </w:r>
-      <w:proofErr w:type="spellStart"/>
-      <w:r>
-        <w:rPr>
-          <w:lang w:val="en-US"/>
-        </w:rPr>
-        <w:t>Const_Negative</w:t>
-      </w:r>
-      <w:proofErr w:type="spellEnd"/>
-      <w:r>
-        <w:rPr>
-          <w:lang w:val="en-US"/>
-        </w:rPr>
-        <w:t xml:space="preserve">  </w:t>
-      </w:r>
-      <w:r>
-        <w:rPr>
-          <w:color w:val="00B0F0"/>
-          <w:lang w:val="en-US"/>
-        </w:rPr>
-        <w:br/>
-      </w:r>
-      <w:r>
-        <w:rPr>
-          <w:lang w:val="en-US"/>
-        </w:rPr>
-        <w:tab/>
-        <w:t xml:space="preserve">      |</w:t>
-      </w:r>
-      <w:proofErr w:type="spellStart"/>
-      <w:r>
-        <w:rPr>
-          <w:color w:val="00B0F0"/>
-          <w:lang w:val="en-US"/>
-        </w:rPr>
-        <w:t>const_</w:t>
-      </w:r>
-      <w:r>
-        <w:rPr>
-          <w:color w:val="00B0F0"/>
-          <w:lang w:val="en-US"/>
-        </w:rPr>
-        <w:t>cadena</w:t>
-      </w:r>
-      <w:proofErr w:type="spellEnd"/>
-      <w:r>
-        <w:rPr>
-          <w:color w:val="00B0F0"/>
-          <w:lang w:val="en-US"/>
-        </w:rPr>
-        <w:br/>
-      </w:r>
-      <w:r>
-        <w:rPr>
-          <w:lang w:val="en-US"/>
-        </w:rPr>
-        <w:lastRenderedPageBreak/>
-        <w:tab/>
-        <w:t xml:space="preserve">      |</w:t>
-      </w:r>
-      <w:proofErr w:type="spellStart"/>
-      <w:r>
-        <w:rPr>
-          <w:color w:val="00B0F0"/>
-          <w:lang w:val="en-US"/>
-        </w:rPr>
-        <w:t>const_caracter</w:t>
-      </w:r>
-      <w:proofErr w:type="spellEnd"/>
-      <w:r>
-        <w:rPr>
-          <w:color w:val="00B0F0"/>
-          <w:lang w:val="en-US"/>
-        </w:rPr>
-        <w:t xml:space="preserve"> </w:t>
-      </w:r>
-      <w:r>
-        <w:rPr>
-          <w:color w:val="00B0F0"/>
-          <w:lang w:val="en-US"/>
-        </w:rPr>
-        <w:br/>
-      </w:r>
-      <w:r>
-        <w:rPr>
-          <w:lang w:val="en-US"/>
-        </w:rPr>
-        <w:tab/>
-        <w:t xml:space="preserve">      |</w:t>
-      </w:r>
-      <w:proofErr w:type="spellStart"/>
-      <w:r>
-        <w:rPr>
-          <w:color w:val="00B0F0"/>
-          <w:lang w:val="en-US"/>
-        </w:rPr>
-        <w:t>const_real</w:t>
-      </w:r>
-      <w:proofErr w:type="spellEnd"/>
-      <w:r>
-        <w:rPr>
-          <w:color w:val="00B0F0"/>
-          <w:lang w:val="en-US"/>
-        </w:rPr>
-        <w:t xml:space="preserve">   </w:t>
-      </w:r>
-      <w:r>
-        <w:rPr>
-          <w:color w:val="00B0F0"/>
-          <w:lang w:val="en-US"/>
-        </w:rPr>
-        <w:br/>
-      </w:r>
-      <w:r>
-        <w:rPr>
-          <w:lang w:val="en-US"/>
-        </w:rPr>
-        <w:tab/>
-        <w:t xml:space="preserve">      |</w:t>
-      </w:r>
-      <w:proofErr w:type="spellStart"/>
-      <w:r>
-        <w:rPr>
-          <w:color w:val="00B0F0"/>
-          <w:lang w:val="en-US"/>
-        </w:rPr>
-        <w:t>verdadero</w:t>
-      </w:r>
-      <w:proofErr w:type="spellEnd"/>
-      <w:r>
-        <w:rPr>
-          <w:color w:val="00B0F0"/>
-          <w:lang w:val="en-US"/>
-        </w:rPr>
-        <w:br/>
-      </w:r>
-      <w:r>
-        <w:rPr>
-          <w:lang w:val="en-US"/>
-        </w:rPr>
-        <w:tab/>
-        <w:t xml:space="preserve">      |</w:t>
-      </w:r>
-      <w:proofErr w:type="spellStart"/>
-      <w:r>
-        <w:rPr>
-          <w:color w:val="00B0F0"/>
-          <w:lang w:val="en-US"/>
-        </w:rPr>
-        <w:t>falso</w:t>
-      </w:r>
-      <w:proofErr w:type="spellEnd"/>
-      <w:r>
-        <w:rPr>
-          <w:color w:val="00B0F0"/>
-          <w:lang w:val="en-US"/>
-        </w:rPr>
-        <w:t xml:space="preserve"> </w:t>
-      </w:r>
-      <w:r>
-        <w:rPr>
-          <w:color w:val="00B0F0"/>
-          <w:lang w:val="en-US"/>
-        </w:rPr>
-        <w:br/>
-      </w:r>
-      <w:r>
-        <w:rPr>
-          <w:lang w:val="en-US"/>
-        </w:rPr>
-        <w:tab/>
-        <w:t xml:space="preserve">      |</w:t>
-      </w:r>
-      <w:r>
-        <w:rPr>
-          <w:color w:val="00B0F0"/>
-          <w:lang w:val="en-US"/>
-        </w:rPr>
-        <w:t>(</w:t>
-      </w:r>
-      <w:r>
-        <w:rPr>
-          <w:lang w:val="en-US"/>
-        </w:rPr>
-        <w:t>Expression</w:t>
-      </w:r>
-      <w:r>
-        <w:rPr>
-          <w:color w:val="00B0F0"/>
-          <w:lang w:val="en-US"/>
-        </w:rPr>
-        <w:t>)</w:t>
-      </w:r>
-    </w:p>
-    <w:p>
-      <w:pPr>
-        <w:rPr>
-          <w:lang w:val="en-US"/>
-        </w:rPr>
-      </w:pPr>
-    </w:p>
-    <w:p>
-      <w:pPr>
-        <w:rPr>
-          <w:lang w:val="en-US"/>
-        </w:rPr>
-      </w:pPr>
-      <w:proofErr w:type="spellStart"/>
-      <w:r>
-        <w:rPr>
-          <w:lang w:val="en-US"/>
-        </w:rPr>
-        <w:t>Id_</w:t>
-      </w:r>
-      <w:r>
-        <w:rPr>
-          <w:lang w:val="en-US"/>
-        </w:rPr>
-        <w:t>term</w:t>
-      </w:r>
-      <w:proofErr w:type="spellEnd"/>
-      <w:r>
-        <w:rPr>
-          <w:lang w:val="en-US"/>
-        </w:rPr>
-        <w:t xml:space="preserve">-&gt; </w:t>
-      </w:r>
-      <w:r>
-        <w:rPr>
-          <w:color w:val="00B0F0"/>
-          <w:lang w:val="en-US"/>
-        </w:rPr>
-        <w:t>(</w:t>
-      </w:r>
-      <w:proofErr w:type="spellStart"/>
-      <w:r>
-        <w:rPr>
-          <w:lang w:val="en-US"/>
-        </w:rPr>
-        <w:t>Expression_List</w:t>
-      </w:r>
-      <w:proofErr w:type="spellEnd"/>
+        <w:t>Expression_ListFunctions</w:t>
+      </w:r>
       <w:r>
         <w:rPr>
           <w:color w:val="00B0F0"/>
@@ -8894,7 +8809,7 @@
 </file>
 
 <file path=customXml/itemProps1.xml><?xml version="1.0" encoding="utf-8"?>
-<ds:datastoreItem xmlns:ds="http://schemas.openxmlformats.org/officeDocument/2006/customXml" ds:itemID="{55353811-93E9-4B00-A1D1-2067659878D0}">
+<ds:datastoreItem xmlns:ds="http://schemas.openxmlformats.org/officeDocument/2006/customXml" ds:itemID="{99D8F693-0BC3-4129-9B1E-35566DE932AF}">
   <ds:schemaRefs>
     <ds:schemaRef ds:uri="http://schemas.openxmlformats.org/officeDocument/2006/bibliography"/>
   </ds:schemaRefs>

</xml_diff>